<commit_message>
Informe de ej7 + Correccion de dependencias.
</commit_message>
<xml_diff>
--- a/tp-1/Informe-de-Practica-1.docx
+++ b/tp-1/Informe-de-Practica-1.docx
@@ -34,7 +34,6 @@
             <w:rPr>
               <w:noProof/>
               <w:color w:val="5B9BD5" w:themeColor="accent1"/>
-              <w:lang w:val="es-AR" w:eastAsia="es-AR"/>
             </w:rPr>
             <w:drawing>
               <wp:inline distT="0" distB="0" distL="0" distR="0" wp14:anchorId="11DDCF16" wp14:editId="055E376B">
@@ -161,6 +160,7 @@
             <w:dataBinding w:prefixMappings="xmlns:ns0='http://purl.org/dc/elements/1.1/' xmlns:ns1='http://schemas.openxmlformats.org/package/2006/metadata/core-properties' " w:xpath="/ns1:coreProperties[1]/ns0:subject[1]" w:storeItemID="{6C3C8BC8-F283-45AE-878A-BAB7291924A1}"/>
             <w:text/>
           </w:sdtPr>
+          <w:sdtEndPr/>
           <w:sdtContent>
             <w:p>
               <w:pPr>
@@ -196,7 +196,6 @@
             <w:rPr>
               <w:noProof/>
               <w:color w:val="5B9BD5" w:themeColor="accent1"/>
-              <w:lang w:val="es-AR" w:eastAsia="es-AR"/>
             </w:rPr>
             <mc:AlternateContent>
               <mc:Choice Requires="wps">
@@ -277,6 +276,7 @@
                                     <w:calendar w:val="gregorian"/>
                                   </w:date>
                                 </w:sdtPr>
+                                <w:sdtEndPr/>
                                 <w:sdtContent>
                                   <w:p>
                                     <w:pPr>
@@ -322,6 +322,7 @@
                                     <w:dataBinding w:prefixMappings="xmlns:ns0='http://schemas.openxmlformats.org/officeDocument/2006/extended-properties' " w:xpath="/ns0:Properties[1]/ns0:Company[1]" w:storeItemID="{6668398D-A668-4E3E-A5EB-62B293D839F1}"/>
                                     <w:text/>
                                   </w:sdtPr>
+                                  <w:sdtEndPr/>
                                   <w:sdtContent>
                                     <w:r>
                                       <w:rPr>
@@ -352,6 +353,7 @@
                                     <w:dataBinding w:prefixMappings="xmlns:ns0='http://schemas.microsoft.com/office/2006/coverPageProps' " w:xpath="/ns0:CoverPageProperties[1]/ns0:CompanyAddress[1]" w:storeItemID="{55AF091B-3C7A-41E3-B477-F2FDAA23CFDA}"/>
                                     <w:text/>
                                   </w:sdtPr>
+                                  <w:sdtEndPr/>
                                   <w:sdtContent>
                                     <w:r>
                                       <w:rPr>
@@ -411,6 +413,7 @@
                               <w:calendar w:val="gregorian"/>
                             </w:date>
                           </w:sdtPr>
+                          <w:sdtEndPr/>
                           <w:sdtContent>
                             <w:p>
                               <w:pPr>
@@ -456,6 +459,7 @@
                               <w:dataBinding w:prefixMappings="xmlns:ns0='http://schemas.openxmlformats.org/officeDocument/2006/extended-properties' " w:xpath="/ns0:Properties[1]/ns0:Company[1]" w:storeItemID="{6668398D-A668-4E3E-A5EB-62B293D839F1}"/>
                               <w:text/>
                             </w:sdtPr>
+                            <w:sdtEndPr/>
                             <w:sdtContent>
                               <w:r>
                                 <w:rPr>
@@ -486,6 +490,7 @@
                               <w:dataBinding w:prefixMappings="xmlns:ns0='http://schemas.microsoft.com/office/2006/coverPageProps' " w:xpath="/ns0:CoverPageProperties[1]/ns0:CompanyAddress[1]" w:storeItemID="{55AF091B-3C7A-41E3-B477-F2FDAA23CFDA}"/>
                               <w:text/>
                             </w:sdtPr>
+                            <w:sdtEndPr/>
                             <w:sdtContent>
                               <w:r>
                                 <w:rPr>
@@ -508,7 +513,6 @@
             <w:rPr>
               <w:noProof/>
               <w:color w:val="5B9BD5" w:themeColor="accent1"/>
-              <w:lang w:val="es-AR" w:eastAsia="es-AR"/>
             </w:rPr>
             <w:drawing>
               <wp:inline distT="0" distB="0" distL="0" distR="0" wp14:anchorId="1B06A554" wp14:editId="69015105">
@@ -736,21 +740,7 @@
             <w:rPr>
               <w:lang w:eastAsia="es-ES"/>
             </w:rPr>
-            <w:t>Opcional: Gestionar y mantener un registro de actividades y operaciones (</w:t>
-          </w:r>
-          <w:proofErr w:type="spellStart"/>
-          <w:r>
-            <w:rPr>
-              <w:lang w:eastAsia="es-ES"/>
-            </w:rPr>
-            <w:t>Logs</w:t>
-          </w:r>
-          <w:proofErr w:type="spellEnd"/>
-          <w:r>
-            <w:rPr>
-              <w:lang w:eastAsia="es-ES"/>
-            </w:rPr>
-            <w:t>) en</w:t>
+            <w:t>Opcional: Gestionar y mantener un registro de actividades y operaciones (Logs) en</w:t>
           </w:r>
           <w:r>
             <w:rPr>
@@ -970,21 +960,7 @@
             <w:rPr>
               <w:lang w:eastAsia="es-ES"/>
             </w:rPr>
-            <w:t xml:space="preserve">nte un mensaje de tipo </w:t>
-          </w:r>
-          <w:proofErr w:type="spellStart"/>
-          <w:r>
-            <w:rPr>
-              <w:lang w:eastAsia="es-ES"/>
-            </w:rPr>
-            <w:t>ack</w:t>
-          </w:r>
-          <w:proofErr w:type="spellEnd"/>
-          <w:r>
-            <w:rPr>
-              <w:lang w:eastAsia="es-ES"/>
-            </w:rPr>
-            <w:t xml:space="preserve">, que </w:t>
+            <w:t xml:space="preserve">nte un mensaje de tipo ack, que </w:t>
           </w:r>
           <w:r>
             <w:rPr>
@@ -1245,15 +1221,7 @@
         </w:numPr>
       </w:pPr>
       <w:r>
-        <w:t xml:space="preserve">Hacer el </w:t>
-      </w:r>
-      <w:proofErr w:type="spellStart"/>
-      <w:r>
-        <w:t>git</w:t>
-      </w:r>
-      <w:proofErr w:type="spellEnd"/>
-      <w:r>
-        <w:t xml:space="preserve"> clone de nuestro proyecto</w:t>
+        <w:t>Hacer el git clone de nuestro proyecto</w:t>
       </w:r>
     </w:p>
     <w:p>
@@ -1271,15 +1239,7 @@
         <w:t>E</w:t>
       </w:r>
       <w:r>
-        <w:t xml:space="preserve">clipse con </w:t>
-      </w:r>
-      <w:proofErr w:type="spellStart"/>
-      <w:r>
-        <w:t>workspace</w:t>
-      </w:r>
-      <w:proofErr w:type="spellEnd"/>
-      <w:r>
-        <w:t xml:space="preserve"> en la raíz del repositorio.</w:t>
+        <w:t>clipse con workspace en la raíz del repositorio.</w:t>
       </w:r>
     </w:p>
     <w:p>
@@ -1317,13 +1277,8 @@
           <w:numId w:val="5"/>
         </w:numPr>
       </w:pPr>
-      <w:proofErr w:type="spellStart"/>
-      <w:r>
-        <w:t>Click</w:t>
-      </w:r>
-      <w:proofErr w:type="spellEnd"/>
-      <w:r>
-        <w:t xml:space="preserve"> en </w:t>
+      <w:r>
+        <w:t xml:space="preserve">Click en </w:t>
       </w:r>
       <w:r>
         <w:rPr>
@@ -1463,16 +1418,8 @@
         <w:rPr>
           <w:lang w:eastAsia="es-ES"/>
         </w:rPr>
-        <w:t xml:space="preserve">    2. Se ejecuta el </w:t>
-      </w:r>
-      <w:proofErr w:type="spellStart"/>
-      <w:r>
-        <w:rPr>
-          <w:lang w:eastAsia="es-ES"/>
-        </w:rPr>
-        <w:t>Client</w:t>
-      </w:r>
-      <w:proofErr w:type="spellEnd"/>
+        <w:t xml:space="preserve">    2. Se ejecuta el Client</w:t>
+      </w:r>
     </w:p>
     <w:p>
       <w:pPr>
@@ -1499,21 +1446,7 @@
         <w:rPr>
           <w:lang w:eastAsia="es-ES"/>
         </w:rPr>
-        <w:t xml:space="preserve"> En esta situación se genera una clase </w:t>
-      </w:r>
-      <w:proofErr w:type="spellStart"/>
-      <w:r>
-        <w:rPr>
-          <w:lang w:eastAsia="es-ES"/>
-        </w:rPr>
-        <w:t>ThreadS</w:t>
-      </w:r>
-      <w:proofErr w:type="spellEnd"/>
-      <w:r>
-        <w:rPr>
-          <w:lang w:eastAsia="es-ES"/>
-        </w:rPr>
-        <w:t xml:space="preserve"> (Del servidor) para que el Servidor pueda atender más de una Petición del cliente al mismo tiempo.</w:t>
+        <w:t xml:space="preserve"> En esta situación se genera una clase ThreadS (Del servidor) para que el Servidor pueda atender más de una Petición del cliente al mismo tiempo.</w:t>
       </w:r>
     </w:p>
     <w:p>
@@ -1569,27 +1502,7 @@
         <w:rPr>
           <w:lang w:eastAsia="es-ES"/>
         </w:rPr>
-        <w:t xml:space="preserve">    2.</w:t>
-      </w:r>
-      <w:r>
-        <w:rPr>
-          <w:lang w:eastAsia="es-ES"/>
-        </w:rPr>
-        <w:t xml:space="preserve"> Se ejecuta el </w:t>
-      </w:r>
-      <w:proofErr w:type="spellStart"/>
-      <w:r>
-        <w:rPr>
-          <w:lang w:eastAsia="es-ES"/>
-        </w:rPr>
-        <w:t>Client</w:t>
-      </w:r>
-      <w:proofErr w:type="spellEnd"/>
-      <w:r>
-        <w:rPr>
-          <w:lang w:eastAsia="es-ES"/>
-        </w:rPr>
-        <w:t>.</w:t>
+        <w:t xml:space="preserve">    2. Se ejecuta el Client.</w:t>
       </w:r>
     </w:p>
     <w:p>
@@ -1611,21 +1524,7 @@
         <w:rPr>
           <w:lang w:eastAsia="es-ES"/>
         </w:rPr>
-        <w:t xml:space="preserve">3) El cliente puede observar los mensajes que le están dirigidos en el Servidor. En esta situación también se genera una clase </w:t>
-      </w:r>
-      <w:proofErr w:type="spellStart"/>
-      <w:r>
-        <w:rPr>
-          <w:lang w:eastAsia="es-ES"/>
-        </w:rPr>
-        <w:t>Thread</w:t>
-      </w:r>
-      <w:proofErr w:type="spellEnd"/>
-      <w:r>
-        <w:rPr>
-          <w:lang w:eastAsia="es-ES"/>
-        </w:rPr>
-        <w:t xml:space="preserve"> del servidor para que pueda atender más de una petición al mismo tiempo.</w:t>
+        <w:t>3) El cliente puede observar los mensajes que le están dirigidos en el Servidor. En esta situación también se genera una clase Thread del servidor para que pueda atender más de una petición al mismo tiempo.</w:t>
       </w:r>
     </w:p>
     <w:p>
@@ -1661,13 +1560,7 @@
         <w:rPr>
           <w:lang w:eastAsia="es-ES"/>
         </w:rPr>
-        <w:t xml:space="preserve">    1. Se ejecuta primero la clase Server</w:t>
-      </w:r>
-      <w:r>
-        <w:rPr>
-          <w:lang w:eastAsia="es-ES"/>
-        </w:rPr>
-        <w:t>3y4</w:t>
+        <w:t xml:space="preserve">    1. Se ejecuta primero la clase Server3y4</w:t>
       </w:r>
     </w:p>
     <w:p>
@@ -1681,27 +1574,7 @@
         <w:rPr>
           <w:lang w:eastAsia="es-ES"/>
         </w:rPr>
-        <w:t xml:space="preserve">    2. Se ejecuta el </w:t>
-      </w:r>
-      <w:proofErr w:type="spellStart"/>
-      <w:r>
-        <w:rPr>
-          <w:lang w:eastAsia="es-ES"/>
-        </w:rPr>
-        <w:t>Client</w:t>
-      </w:r>
-      <w:r>
-        <w:rPr>
-          <w:lang w:eastAsia="es-ES"/>
-        </w:rPr>
-        <w:t>Cola</w:t>
-      </w:r>
-      <w:proofErr w:type="spellEnd"/>
-      <w:r>
-        <w:rPr>
-          <w:lang w:eastAsia="es-ES"/>
-        </w:rPr>
-        <w:t>.</w:t>
+        <w:t xml:space="preserve">    2. Se ejecuta el ClientCola.</w:t>
       </w:r>
     </w:p>
     <w:p>
@@ -1729,21 +1602,7 @@
         <w:rPr>
           <w:lang w:eastAsia="es-ES"/>
         </w:rPr>
-        <w:t xml:space="preserve">una cola de mensajes Eliminados en el </w:t>
-      </w:r>
-      <w:proofErr w:type="spellStart"/>
-      <w:r>
-        <w:rPr>
-          <w:lang w:eastAsia="es-ES"/>
-        </w:rPr>
-        <w:t>Thread</w:t>
-      </w:r>
-      <w:proofErr w:type="spellEnd"/>
-      <w:r>
-        <w:rPr>
-          <w:lang w:eastAsia="es-ES"/>
-        </w:rPr>
-        <w:t>.</w:t>
+        <w:t>una cola de mensajes Eliminados en el Thread.</w:t>
       </w:r>
     </w:p>
     <w:p>
@@ -1793,27 +1652,13 @@
         <w:rPr>
           <w:lang w:eastAsia="es-ES"/>
         </w:rPr>
-        <w:t xml:space="preserve">    2. Se ejecuta el </w:t>
-      </w:r>
-      <w:proofErr w:type="spellStart"/>
-      <w:r>
-        <w:rPr>
-          <w:lang w:eastAsia="es-ES"/>
-        </w:rPr>
-        <w:t>Client</w:t>
-      </w:r>
-      <w:r>
-        <w:rPr>
-          <w:lang w:eastAsia="es-ES"/>
-        </w:rPr>
-        <w:t>Cola</w:t>
-      </w:r>
-      <w:proofErr w:type="spellEnd"/>
-      <w:r>
-        <w:rPr>
-          <w:lang w:eastAsia="es-ES"/>
-        </w:rPr>
-        <w:t>.</w:t>
+        <w:t xml:space="preserve">    2. Se ejecuta el Client</w:t>
+      </w:r>
+      <w:r>
+        <w:rPr>
+          <w:lang w:eastAsia="es-ES"/>
+        </w:rPr>
+        <w:t>Cola.</w:t>
       </w:r>
     </w:p>
     <w:p>
@@ -1823,8 +1668,6 @@
           <w:lang w:eastAsia="es-ES"/>
         </w:rPr>
       </w:pPr>
-      <w:bookmarkStart w:id="0" w:name="_GoBack"/>
-      <w:bookmarkEnd w:id="0"/>
     </w:p>
     <w:p>
       <w:pPr>
@@ -1880,15 +1723,7 @@
         </w:numPr>
       </w:pPr>
       <w:r>
-        <w:t xml:space="preserve">Correr el </w:t>
-      </w:r>
-      <w:proofErr w:type="spellStart"/>
-      <w:r>
-        <w:t>main</w:t>
-      </w:r>
-      <w:proofErr w:type="spellEnd"/>
-      <w:r>
-        <w:t>() de la clase App.java. En esta clase están definidos los vectores que utilizara el cliente. Los mismos pueden</w:t>
+        <w:t>Correr el main() de la clase App.java. En esta clase están definidos los vectores que utilizara el cliente. Los mismos pueden</w:t>
       </w:r>
       <w:r>
         <w:t xml:space="preserve"> alterarse a gusto.</w:t>
@@ -1897,40 +1732,34 @@
     <w:p>
       <w:r>
         <w:lastRenderedPageBreak/>
-        <w:t xml:space="preserve">Nota: Se configuro </w:t>
-      </w:r>
-      <w:proofErr w:type="spellStart"/>
-      <w:r>
-        <w:t>logback</w:t>
-      </w:r>
-      <w:proofErr w:type="spellEnd"/>
-      <w:r>
-        <w:t xml:space="preserve"> para que muestre los </w:t>
-      </w:r>
-      <w:proofErr w:type="spellStart"/>
-      <w:r>
-        <w:t>logs</w:t>
-      </w:r>
-      <w:proofErr w:type="spellEnd"/>
-      <w:r>
-        <w:t xml:space="preserve"> en el IDE y que a la vez genere dos archivos de log –uno para el server y otro para el cliente- en la carpeta </w:t>
+        <w:t xml:space="preserve">Nota: Se configuro logback para que muestre los logs en el IDE y que a la vez genere dos archivos de log –uno para el server y otro para el cliente- en la carpeta </w:t>
       </w:r>
       <w:r>
         <w:rPr>
           <w:i/>
         </w:rPr>
-        <w:t>/</w:t>
-      </w:r>
-      <w:proofErr w:type="spellStart"/>
+        <w:t>/logs</w:t>
+      </w:r>
+      <w:r>
+        <w:t xml:space="preserve"> ubicada en la raíz de su disco duro. </w:t>
+      </w:r>
+      <w:r>
+        <w:t xml:space="preserve">Ademas genera un tercer archivo </w:t>
+      </w:r>
       <w:r>
         <w:rPr>
           <w:i/>
         </w:rPr>
-        <w:t>logs</w:t>
-      </w:r>
-      <w:proofErr w:type="spellEnd"/>
-      <w:r>
-        <w:t xml:space="preserve"> ubicada en la raíz de su disco duro. </w:t>
+        <w:t>root.log</w:t>
+      </w:r>
+      <w:r>
+        <w:rPr>
+          <w:i/>
+        </w:rPr>
+        <w:t xml:space="preserve"> </w:t>
+      </w:r>
+      <w:r>
+        <w:t>que almacena todas las salidas.</w:t>
       </w:r>
     </w:p>
     <w:p>
@@ -1952,6 +1781,127 @@
         </w:rPr>
         <w:t xml:space="preserve">7) </w:t>
       </w:r>
+      <w:r>
+        <w:rPr>
+          <w:lang w:eastAsia="es-ES"/>
+        </w:rPr>
+        <w:t>Se implemento una clase Pi que justamente calcula el numero Pi con una cierta cantidad de dígitos decimales pasada como parámetro</w:t>
+      </w:r>
+      <w:r>
+        <w:rPr>
+          <w:lang w:eastAsia="es-ES"/>
+        </w:rPr>
+        <w:t>.</w:t>
+      </w:r>
+      <w:r>
+        <w:rPr>
+          <w:lang w:eastAsia="es-ES"/>
+        </w:rPr>
+        <w:t xml:space="preserve"> </w:t>
+      </w:r>
+      <w:r>
+        <w:rPr>
+          <w:lang w:eastAsia="es-ES"/>
+        </w:rPr>
+        <w:t>P</w:t>
+      </w:r>
+      <w:r>
+        <w:rPr>
+          <w:lang w:eastAsia="es-ES"/>
+        </w:rPr>
+        <w:t>uede editarse</w:t>
+      </w:r>
+      <w:r>
+        <w:rPr>
+          <w:lang w:eastAsia="es-ES"/>
+        </w:rPr>
+        <w:t xml:space="preserve"> la cantidad de decimales</w:t>
+      </w:r>
+      <w:r>
+        <w:rPr>
+          <w:lang w:eastAsia="es-ES"/>
+        </w:rPr>
+        <w:t xml:space="preserve"> desde la clase </w:t>
+      </w:r>
+      <w:r>
+        <w:rPr>
+          <w:i/>
+          <w:lang w:eastAsia="es-ES"/>
+        </w:rPr>
+        <w:t>client.Client</w:t>
+      </w:r>
+      <w:r>
+        <w:rPr>
+          <w:lang w:eastAsia="es-ES"/>
+        </w:rPr>
+        <w:t>.</w:t>
+      </w:r>
+    </w:p>
+    <w:p>
+      <w:pPr>
+        <w:pStyle w:val="Ttulo3"/>
+        <w:rPr>
+          <w:lang w:eastAsia="es-ES"/>
+        </w:rPr>
+      </w:pPr>
+      <w:r>
+        <w:rPr>
+          <w:lang w:eastAsia="es-ES"/>
+        </w:rPr>
+        <w:t>Como ejecutarlo</w:t>
+      </w:r>
+    </w:p>
+    <w:p>
+      <w:pPr>
+        <w:pStyle w:val="Prrafodelista"/>
+        <w:numPr>
+          <w:ilvl w:val="0"/>
+          <w:numId w:val="8"/>
+        </w:numPr>
+        <w:rPr>
+          <w:lang w:eastAsia="es-ES"/>
+        </w:rPr>
+      </w:pPr>
+      <w:r>
+        <w:rPr>
+          <w:lang w:eastAsia="es-ES"/>
+        </w:rPr>
+        <w:t xml:space="preserve">Correr el main() de la clase </w:t>
+      </w:r>
+      <w:r>
+        <w:rPr>
+          <w:i/>
+          <w:lang w:eastAsia="es-ES"/>
+        </w:rPr>
+        <w:t>compute.Server</w:t>
+      </w:r>
+    </w:p>
+    <w:p>
+      <w:pPr>
+        <w:pStyle w:val="Prrafodelista"/>
+        <w:numPr>
+          <w:ilvl w:val="0"/>
+          <w:numId w:val="8"/>
+        </w:numPr>
+        <w:rPr>
+          <w:lang w:eastAsia="es-ES"/>
+        </w:rPr>
+      </w:pPr>
+      <w:r>
+        <w:rPr>
+          <w:lang w:eastAsia="es-ES"/>
+        </w:rPr>
+        <w:t xml:space="preserve">Correr el main() de la clase </w:t>
+      </w:r>
+      <w:r>
+        <w:rPr>
+          <w:i/>
+          <w:lang w:eastAsia="es-ES"/>
+        </w:rPr>
+        <w:t>client.Client</w:t>
+      </w:r>
+      <w:bookmarkStart w:id="0" w:name="_GoBack"/>
+      <w:bookmarkEnd w:id="0"/>
     </w:p>
     <w:sectPr>
       <w:headerReference w:type="default" r:id="rId11"/>
@@ -2030,7 +1980,7 @@
         <w:noProof/>
         <w:color w:val="5B9BD5" w:themeColor="accent1"/>
       </w:rPr>
-      <w:t>2</w:t>
+      <w:t>3</w:t>
     </w:r>
     <w:r>
       <w:rPr>
@@ -2098,7 +2048,7 @@
         <w:noProof/>
         <w:sz w:val="26"/>
         <w:szCs w:val="26"/>
-        <w:lang w:val="es-AR" w:eastAsia="es-AR"/>
+        <w:lang w:eastAsia="es-ES"/>
       </w:rPr>
       <w:drawing>
         <wp:anchor distT="0" distB="0" distL="114300" distR="114300" simplePos="0" relativeHeight="251658240" behindDoc="0" locked="0" layoutInCell="1" allowOverlap="1">
@@ -2164,7 +2114,6 @@
         </wp:anchor>
       </w:drawing>
     </w:r>
-    <w:proofErr w:type="spellStart"/>
     <w:r>
       <w:rPr>
         <w:rFonts w:ascii="Calibri-Bold" w:hAnsi="Calibri-Bold" w:cs="Calibri-Bold"/>
@@ -2173,18 +2122,7 @@
         <w:sz w:val="26"/>
         <w:szCs w:val="26"/>
       </w:rPr>
-      <w:t>UNLu</w:t>
-    </w:r>
-    <w:proofErr w:type="spellEnd"/>
-    <w:r>
-      <w:rPr>
-        <w:rFonts w:ascii="Calibri-Bold" w:hAnsi="Calibri-Bold" w:cs="Calibri-Bold"/>
-        <w:b/>
-        <w:bCs/>
-        <w:sz w:val="26"/>
-        <w:szCs w:val="26"/>
-      </w:rPr>
-      <w:t xml:space="preserve"> - Departamento de Tecnología</w:t>
+      <w:t>UNLu - Departamento de Tecnología</w:t>
     </w:r>
   </w:p>
   <w:p>
@@ -2218,7 +2156,7 @@
 
 <file path=word/numbering.xml><?xml version="1.0" encoding="utf-8"?>
 <w:numbering xmlns:wpc="http://schemas.microsoft.com/office/word/2010/wordprocessingCanvas" xmlns:mc="http://schemas.openxmlformats.org/markup-compatibility/2006" xmlns:o="urn:schemas-microsoft-com:office:office" xmlns:r="http://schemas.openxmlformats.org/officeDocument/2006/relationships" xmlns:m="http://schemas.openxmlformats.org/officeDocument/2006/math" xmlns:v="urn:schemas-microsoft-com:vml" xmlns:wp14="http://schemas.microsoft.com/office/word/2010/wordprocessingDrawing" xmlns:wp="http://schemas.openxmlformats.org/drawingml/2006/wordprocessingDrawing" xmlns:w10="urn:schemas-microsoft-com:office:word" xmlns:w="http://schemas.openxmlformats.org/wordprocessingml/2006/main" xmlns:w14="http://schemas.microsoft.com/office/word/2010/wordml" xmlns:w15="http://schemas.microsoft.com/office/word/2012/wordml" xmlns:wpg="http://schemas.microsoft.com/office/word/2010/wordprocessingGroup" xmlns:wpi="http://schemas.microsoft.com/office/word/2010/wordprocessingInk" xmlns:wne="http://schemas.microsoft.com/office/word/2006/wordml" xmlns:wps="http://schemas.microsoft.com/office/word/2010/wordprocessingShape" mc:Ignorable="w14 w15 wp14">
-  <w:abstractNum w:abstractNumId="0" w15:restartNumberingAfterBreak="0">
+  <w:abstractNum w:abstractNumId="0">
     <w:nsid w:val="150A5742"/>
     <w:multiLevelType w:val="hybridMultilevel"/>
     <w:tmpl w:val="9DFEB364"/>
@@ -2304,10 +2242,10 @@
       </w:pPr>
     </w:lvl>
   </w:abstractNum>
-  <w:abstractNum w:abstractNumId="1" w15:restartNumberingAfterBreak="0">
+  <w:abstractNum w:abstractNumId="1">
     <w:nsid w:val="258B7226"/>
     <w:multiLevelType w:val="hybridMultilevel"/>
-    <w:tmpl w:val="E8C6A76C"/>
+    <w:tmpl w:val="BA0841E2"/>
     <w:lvl w:ilvl="0" w:tplc="0C0A000F">
       <w:start w:val="1"/>
       <w:numFmt w:val="decimal"/>
@@ -2390,7 +2328,7 @@
       </w:pPr>
     </w:lvl>
   </w:abstractNum>
-  <w:abstractNum w:abstractNumId="2" w15:restartNumberingAfterBreak="0">
+  <w:abstractNum w:abstractNumId="2">
     <w:nsid w:val="288E77E5"/>
     <w:multiLevelType w:val="hybridMultilevel"/>
     <w:tmpl w:val="D7C88C96"/>
@@ -2476,7 +2414,7 @@
       </w:pPr>
     </w:lvl>
   </w:abstractNum>
-  <w:abstractNum w:abstractNumId="3" w15:restartNumberingAfterBreak="0">
+  <w:abstractNum w:abstractNumId="3">
     <w:nsid w:val="434D3514"/>
     <w:multiLevelType w:val="hybridMultilevel"/>
     <w:tmpl w:val="4610245C"/>
@@ -2562,7 +2500,7 @@
       </w:pPr>
     </w:lvl>
   </w:abstractNum>
-  <w:abstractNum w:abstractNumId="4" w15:restartNumberingAfterBreak="0">
+  <w:abstractNum w:abstractNumId="4">
     <w:nsid w:val="49F91854"/>
     <w:multiLevelType w:val="hybridMultilevel"/>
     <w:tmpl w:val="1BAE4CD4"/>
@@ -2648,7 +2586,7 @@
       </w:pPr>
     </w:lvl>
   </w:abstractNum>
-  <w:abstractNum w:abstractNumId="5" w15:restartNumberingAfterBreak="0">
+  <w:abstractNum w:abstractNumId="5">
     <w:nsid w:val="4E4628FE"/>
     <w:multiLevelType w:val="hybridMultilevel"/>
     <w:tmpl w:val="B4BAB6DA"/>
@@ -2734,7 +2672,7 @@
       </w:pPr>
     </w:lvl>
   </w:abstractNum>
-  <w:abstractNum w:abstractNumId="6" w15:restartNumberingAfterBreak="0">
+  <w:abstractNum w:abstractNumId="6">
     <w:nsid w:val="62A23519"/>
     <w:multiLevelType w:val="hybridMultilevel"/>
     <w:tmpl w:val="40B27532"/>
@@ -2749,6 +2687,92 @@
       <w:rPr>
         <w:rFonts w:hint="default"/>
       </w:rPr>
+    </w:lvl>
+    <w:lvl w:ilvl="1" w:tplc="0C0A0019" w:tentative="1">
+      <w:start w:val="1"/>
+      <w:numFmt w:val="lowerLetter"/>
+      <w:lvlText w:val="%2."/>
+      <w:lvlJc w:val="left"/>
+      <w:pPr>
+        <w:ind w:left="1440" w:hanging="360"/>
+      </w:pPr>
+    </w:lvl>
+    <w:lvl w:ilvl="2" w:tplc="0C0A001B" w:tentative="1">
+      <w:start w:val="1"/>
+      <w:numFmt w:val="lowerRoman"/>
+      <w:lvlText w:val="%3."/>
+      <w:lvlJc w:val="right"/>
+      <w:pPr>
+        <w:ind w:left="2160" w:hanging="180"/>
+      </w:pPr>
+    </w:lvl>
+    <w:lvl w:ilvl="3" w:tplc="0C0A000F" w:tentative="1">
+      <w:start w:val="1"/>
+      <w:numFmt w:val="decimal"/>
+      <w:lvlText w:val="%4."/>
+      <w:lvlJc w:val="left"/>
+      <w:pPr>
+        <w:ind w:left="2880" w:hanging="360"/>
+      </w:pPr>
+    </w:lvl>
+    <w:lvl w:ilvl="4" w:tplc="0C0A0019" w:tentative="1">
+      <w:start w:val="1"/>
+      <w:numFmt w:val="lowerLetter"/>
+      <w:lvlText w:val="%5."/>
+      <w:lvlJc w:val="left"/>
+      <w:pPr>
+        <w:ind w:left="3600" w:hanging="360"/>
+      </w:pPr>
+    </w:lvl>
+    <w:lvl w:ilvl="5" w:tplc="0C0A001B" w:tentative="1">
+      <w:start w:val="1"/>
+      <w:numFmt w:val="lowerRoman"/>
+      <w:lvlText w:val="%6."/>
+      <w:lvlJc w:val="right"/>
+      <w:pPr>
+        <w:ind w:left="4320" w:hanging="180"/>
+      </w:pPr>
+    </w:lvl>
+    <w:lvl w:ilvl="6" w:tplc="0C0A000F" w:tentative="1">
+      <w:start w:val="1"/>
+      <w:numFmt w:val="decimal"/>
+      <w:lvlText w:val="%7."/>
+      <w:lvlJc w:val="left"/>
+      <w:pPr>
+        <w:ind w:left="5040" w:hanging="360"/>
+      </w:pPr>
+    </w:lvl>
+    <w:lvl w:ilvl="7" w:tplc="0C0A0019" w:tentative="1">
+      <w:start w:val="1"/>
+      <w:numFmt w:val="lowerLetter"/>
+      <w:lvlText w:val="%8."/>
+      <w:lvlJc w:val="left"/>
+      <w:pPr>
+        <w:ind w:left="5760" w:hanging="360"/>
+      </w:pPr>
+    </w:lvl>
+    <w:lvl w:ilvl="8" w:tplc="0C0A001B" w:tentative="1">
+      <w:start w:val="1"/>
+      <w:numFmt w:val="lowerRoman"/>
+      <w:lvlText w:val="%9."/>
+      <w:lvlJc w:val="right"/>
+      <w:pPr>
+        <w:ind w:left="6480" w:hanging="180"/>
+      </w:pPr>
+    </w:lvl>
+  </w:abstractNum>
+  <w:abstractNum w:abstractNumId="7">
+    <w:nsid w:val="6FFC699E"/>
+    <w:multiLevelType w:val="hybridMultilevel"/>
+    <w:tmpl w:val="BA0841E2"/>
+    <w:lvl w:ilvl="0" w:tplc="0C0A000F">
+      <w:start w:val="1"/>
+      <w:numFmt w:val="decimal"/>
+      <w:lvlText w:val="%1."/>
+      <w:lvlJc w:val="left"/>
+      <w:pPr>
+        <w:ind w:left="720" w:hanging="360"/>
+      </w:pPr>
     </w:lvl>
     <w:lvl w:ilvl="1" w:tplc="0C0A0019" w:tentative="1">
       <w:start w:val="1"/>
@@ -2843,6 +2867,9 @@
   </w:num>
   <w:num w:numId="7">
     <w:abstractNumId w:val="1"/>
+  </w:num>
+  <w:num w:numId="8">
+    <w:abstractNumId w:val="7"/>
   </w:num>
 </w:numbering>
 </file>
@@ -3676,8 +3703,10 @@
   </w:compat>
   <w:rsids>
     <w:rsidRoot w:val="004E2596"/>
+    <w:rsid w:val="001A14EE"/>
     <w:rsid w:val="004E2596"/>
     <w:rsid w:val="00C77634"/>
+    <w:rsid w:val="00E81C74"/>
     <w:rsid w:val="00F63E64"/>
   </w:rsids>
   <m:mathPr>
@@ -4425,7 +4454,7 @@
 </file>
 
 <file path=customXml/itemProps2.xml><?xml version="1.0" encoding="utf-8"?>
-<ds:datastoreItem xmlns:ds="http://schemas.openxmlformats.org/officeDocument/2006/customXml" ds:itemID="{9FCA29B9-01A3-4041-BE0A-7FA936B03010}">
+<ds:datastoreItem xmlns:ds="http://schemas.openxmlformats.org/officeDocument/2006/customXml" ds:itemID="{961A7D41-96D2-45AD-8039-3D007DD122CD}">
   <ds:schemaRefs>
     <ds:schemaRef ds:uri="http://schemas.openxmlformats.org/officeDocument/2006/bibliography"/>
   </ds:schemaRefs>

</xml_diff>

<commit_message>
Agrego ej5 al informe y corrijo un detalle
</commit_message>
<xml_diff>
--- a/tp-1/Informe-de-Practica-1.docx
+++ b/tp-1/Informe-de-Practica-1.docx
@@ -740,7 +740,21 @@
             <w:rPr>
               <w:lang w:eastAsia="es-ES"/>
             </w:rPr>
-            <w:t>Opcional: Gestionar y mantener un registro de actividades y operaciones (Logs) en</w:t>
+            <w:t>Opcional: Gestionar y mantener un registro de actividades y operaciones (</w:t>
+          </w:r>
+          <w:proofErr w:type="spellStart"/>
+          <w:r>
+            <w:rPr>
+              <w:lang w:eastAsia="es-ES"/>
+            </w:rPr>
+            <w:t>Logs</w:t>
+          </w:r>
+          <w:proofErr w:type="spellEnd"/>
+          <w:r>
+            <w:rPr>
+              <w:lang w:eastAsia="es-ES"/>
+            </w:rPr>
+            <w:t>) en</w:t>
           </w:r>
           <w:r>
             <w:rPr>
@@ -960,7 +974,21 @@
             <w:rPr>
               <w:lang w:eastAsia="es-ES"/>
             </w:rPr>
-            <w:t xml:space="preserve">nte un mensaje de tipo ack, que </w:t>
+            <w:t xml:space="preserve">nte un mensaje de tipo </w:t>
+          </w:r>
+          <w:proofErr w:type="spellStart"/>
+          <w:r>
+            <w:rPr>
+              <w:lang w:eastAsia="es-ES"/>
+            </w:rPr>
+            <w:t>ack</w:t>
+          </w:r>
+          <w:proofErr w:type="spellEnd"/>
+          <w:r>
+            <w:rPr>
+              <w:lang w:eastAsia="es-ES"/>
+            </w:rPr>
+            <w:t xml:space="preserve">, que </w:t>
           </w:r>
           <w:r>
             <w:rPr>
@@ -1082,7 +1110,21 @@
         <w:rPr>
           <w:lang w:eastAsia="es-ES"/>
         </w:rPr>
-        <w:t>recibidos por parámetro. Qué impacto se genera? Qué conclusión saca sobre la forma</w:t>
+        <w:t>recibidos por parámetro. Qué impacto se genera</w:t>
+      </w:r>
+      <w:proofErr w:type="gramStart"/>
+      <w:r>
+        <w:rPr>
+          <w:lang w:eastAsia="es-ES"/>
+        </w:rPr>
+        <w:t>?</w:t>
+      </w:r>
+      <w:proofErr w:type="gramEnd"/>
+      <w:r>
+        <w:rPr>
+          <w:lang w:eastAsia="es-ES"/>
+        </w:rPr>
+        <w:t xml:space="preserve"> Qué conclusión saca sobre la forma</w:t>
       </w:r>
       <w:r>
         <w:rPr>
@@ -1139,7 +1181,21 @@
         <w:rPr>
           <w:lang w:eastAsia="es-ES"/>
         </w:rPr>
-        <w:t>cuenta la interface Tarea, que tendrá un método ejecutar(). El objetivo es que desde el</w:t>
+        <w:t xml:space="preserve">cuenta la interface Tarea, que tendrá un método </w:t>
+      </w:r>
+      <w:proofErr w:type="gramStart"/>
+      <w:r>
+        <w:rPr>
+          <w:lang w:eastAsia="es-ES"/>
+        </w:rPr>
+        <w:t>ejecutar(</w:t>
+      </w:r>
+      <w:proofErr w:type="gramEnd"/>
+      <w:r>
+        <w:rPr>
+          <w:lang w:eastAsia="es-ES"/>
+        </w:rPr>
+        <w:t>). El objetivo es que desde el</w:t>
       </w:r>
       <w:r>
         <w:rPr>
@@ -1221,7 +1277,15 @@
         </w:numPr>
       </w:pPr>
       <w:r>
-        <w:t>Hacer el git clone de nuestro proyecto</w:t>
+        <w:t xml:space="preserve">Hacer el </w:t>
+      </w:r>
+      <w:proofErr w:type="spellStart"/>
+      <w:r>
+        <w:t>git</w:t>
+      </w:r>
+      <w:proofErr w:type="spellEnd"/>
+      <w:r>
+        <w:t xml:space="preserve"> clone de nuestro proyecto</w:t>
       </w:r>
     </w:p>
     <w:p>
@@ -1239,7 +1303,15 @@
         <w:t>E</w:t>
       </w:r>
       <w:r>
-        <w:t>clipse con workspace en la raíz del repositorio.</w:t>
+        <w:t xml:space="preserve">clipse con </w:t>
+      </w:r>
+      <w:proofErr w:type="spellStart"/>
+      <w:r>
+        <w:t>workspace</w:t>
+      </w:r>
+      <w:proofErr w:type="spellEnd"/>
+      <w:r>
+        <w:t xml:space="preserve"> en la raíz del repositorio.</w:t>
       </w:r>
     </w:p>
     <w:p>
@@ -1277,8 +1349,13 @@
           <w:numId w:val="5"/>
         </w:numPr>
       </w:pPr>
-      <w:r>
-        <w:t xml:space="preserve">Click en </w:t>
+      <w:proofErr w:type="spellStart"/>
+      <w:r>
+        <w:t>Click</w:t>
+      </w:r>
+      <w:proofErr w:type="spellEnd"/>
+      <w:r>
+        <w:t xml:space="preserve"> en </w:t>
       </w:r>
       <w:r>
         <w:rPr>
@@ -1418,8 +1495,16 @@
         <w:rPr>
           <w:lang w:eastAsia="es-ES"/>
         </w:rPr>
-        <w:t xml:space="preserve">    2. Se ejecuta el Client</w:t>
-      </w:r>
+        <w:t xml:space="preserve">    2. Se ejecuta el </w:t>
+      </w:r>
+      <w:proofErr w:type="spellStart"/>
+      <w:r>
+        <w:rPr>
+          <w:lang w:eastAsia="es-ES"/>
+        </w:rPr>
+        <w:t>Client</w:t>
+      </w:r>
+      <w:proofErr w:type="spellEnd"/>
     </w:p>
     <w:p>
       <w:pPr>
@@ -1446,7 +1531,21 @@
         <w:rPr>
           <w:lang w:eastAsia="es-ES"/>
         </w:rPr>
-        <w:t xml:space="preserve"> En esta situación se genera una clase ThreadS (Del servidor) para que el Servidor pueda atender más de una Petición del cliente al mismo tiempo.</w:t>
+        <w:t xml:space="preserve"> En esta situación se genera una clase </w:t>
+      </w:r>
+      <w:proofErr w:type="spellStart"/>
+      <w:r>
+        <w:rPr>
+          <w:lang w:eastAsia="es-ES"/>
+        </w:rPr>
+        <w:t>ThreadS</w:t>
+      </w:r>
+      <w:proofErr w:type="spellEnd"/>
+      <w:r>
+        <w:rPr>
+          <w:lang w:eastAsia="es-ES"/>
+        </w:rPr>
+        <w:t xml:space="preserve"> (Del servidor) para que el Servidor pueda atender más de una Petición del cliente al mismo tiempo.</w:t>
       </w:r>
     </w:p>
     <w:p>
@@ -1502,7 +1601,21 @@
         <w:rPr>
           <w:lang w:eastAsia="es-ES"/>
         </w:rPr>
-        <w:t xml:space="preserve">    2. Se ejecuta el Client.</w:t>
+        <w:t xml:space="preserve">    2. Se ejecuta el </w:t>
+      </w:r>
+      <w:proofErr w:type="spellStart"/>
+      <w:r>
+        <w:rPr>
+          <w:lang w:eastAsia="es-ES"/>
+        </w:rPr>
+        <w:t>Client</w:t>
+      </w:r>
+      <w:proofErr w:type="spellEnd"/>
+      <w:r>
+        <w:rPr>
+          <w:lang w:eastAsia="es-ES"/>
+        </w:rPr>
+        <w:t>.</w:t>
       </w:r>
     </w:p>
     <w:p>
@@ -1524,7 +1637,21 @@
         <w:rPr>
           <w:lang w:eastAsia="es-ES"/>
         </w:rPr>
-        <w:t>3) El cliente puede observar los mensajes que le están dirigidos en el Servidor. En esta situación también se genera una clase Thread del servidor para que pueda atender más de una petición al mismo tiempo.</w:t>
+        <w:t xml:space="preserve">3) El cliente puede observar los mensajes que le están dirigidos en el Servidor. En esta situación también se genera una clase </w:t>
+      </w:r>
+      <w:proofErr w:type="spellStart"/>
+      <w:r>
+        <w:rPr>
+          <w:lang w:eastAsia="es-ES"/>
+        </w:rPr>
+        <w:t>Thread</w:t>
+      </w:r>
+      <w:proofErr w:type="spellEnd"/>
+      <w:r>
+        <w:rPr>
+          <w:lang w:eastAsia="es-ES"/>
+        </w:rPr>
+        <w:t xml:space="preserve"> del servidor para que pueda atender más de una petición al mismo tiempo.</w:t>
       </w:r>
     </w:p>
     <w:p>
@@ -1574,7 +1701,21 @@
         <w:rPr>
           <w:lang w:eastAsia="es-ES"/>
         </w:rPr>
-        <w:t xml:space="preserve">    2. Se ejecuta el ClientCola.</w:t>
+        <w:t xml:space="preserve">    2. Se ejecuta el </w:t>
+      </w:r>
+      <w:proofErr w:type="spellStart"/>
+      <w:r>
+        <w:rPr>
+          <w:lang w:eastAsia="es-ES"/>
+        </w:rPr>
+        <w:t>ClientCola</w:t>
+      </w:r>
+      <w:proofErr w:type="spellEnd"/>
+      <w:r>
+        <w:rPr>
+          <w:lang w:eastAsia="es-ES"/>
+        </w:rPr>
+        <w:t>.</w:t>
       </w:r>
     </w:p>
     <w:p>
@@ -1602,7 +1743,21 @@
         <w:rPr>
           <w:lang w:eastAsia="es-ES"/>
         </w:rPr>
-        <w:t>una cola de mensajes Eliminados en el Thread.</w:t>
+        <w:t xml:space="preserve">una cola de mensajes Eliminados en el </w:t>
+      </w:r>
+      <w:proofErr w:type="spellStart"/>
+      <w:r>
+        <w:rPr>
+          <w:lang w:eastAsia="es-ES"/>
+        </w:rPr>
+        <w:t>Thread</w:t>
+      </w:r>
+      <w:proofErr w:type="spellEnd"/>
+      <w:r>
+        <w:rPr>
+          <w:lang w:eastAsia="es-ES"/>
+        </w:rPr>
+        <w:t>.</w:t>
       </w:r>
     </w:p>
     <w:p>
@@ -1652,14 +1807,172 @@
         <w:rPr>
           <w:lang w:eastAsia="es-ES"/>
         </w:rPr>
-        <w:t xml:space="preserve">    2. Se ejecuta el Client</w:t>
-      </w:r>
-      <w:r>
-        <w:rPr>
-          <w:lang w:eastAsia="es-ES"/>
-        </w:rPr>
-        <w:t>Cola.</w:t>
-      </w:r>
+        <w:t xml:space="preserve">    2. Se ejecuta el </w:t>
+      </w:r>
+      <w:proofErr w:type="spellStart"/>
+      <w:r>
+        <w:rPr>
+          <w:lang w:eastAsia="es-ES"/>
+        </w:rPr>
+        <w:t>Client</w:t>
+      </w:r>
+      <w:r>
+        <w:rPr>
+          <w:lang w:eastAsia="es-ES"/>
+        </w:rPr>
+        <w:t>Cola</w:t>
+      </w:r>
+      <w:proofErr w:type="spellEnd"/>
+      <w:r>
+        <w:rPr>
+          <w:lang w:eastAsia="es-ES"/>
+        </w:rPr>
+        <w:t>.</w:t>
+      </w:r>
+    </w:p>
+    <w:p>
+      <w:pPr>
+        <w:spacing w:after="0"/>
+        <w:rPr>
+          <w:lang w:eastAsia="es-ES"/>
+        </w:rPr>
+      </w:pPr>
+    </w:p>
+    <w:p>
+      <w:pPr>
+        <w:spacing w:after="0"/>
+        <w:rPr>
+          <w:lang w:eastAsia="es-ES"/>
+        </w:rPr>
+      </w:pPr>
+      <w:r>
+        <w:rPr>
+          <w:lang w:eastAsia="es-ES"/>
+        </w:rPr>
+        <w:t>5)</w:t>
+      </w:r>
+      <w:r>
+        <w:rPr>
+          <w:lang w:eastAsia="es-ES"/>
+        </w:rPr>
+        <w:t xml:space="preserve"> </w:t>
+      </w:r>
+      <w:r>
+        <w:rPr>
+          <w:lang w:eastAsia="es-ES"/>
+        </w:rPr>
+        <w:t>El servidor devuelve un mensaje de estado del clima de manera aleatoria</w:t>
+      </w:r>
+      <w:r>
+        <w:rPr>
+          <w:lang w:eastAsia="es-ES"/>
+        </w:rPr>
+        <w:t>.</w:t>
+      </w:r>
+    </w:p>
+    <w:p>
+      <w:pPr>
+        <w:pStyle w:val="Ttulo3"/>
+        <w:rPr>
+          <w:lang w:eastAsia="es-ES"/>
+        </w:rPr>
+      </w:pPr>
+    </w:p>
+    <w:p>
+      <w:pPr>
+        <w:pStyle w:val="Ttulo3"/>
+        <w:rPr>
+          <w:lang w:eastAsia="es-ES"/>
+        </w:rPr>
+      </w:pPr>
+      <w:r>
+        <w:rPr>
+          <w:lang w:eastAsia="es-ES"/>
+        </w:rPr>
+        <w:t>Como ejecutarlo</w:t>
+      </w:r>
+    </w:p>
+    <w:p>
+      <w:pPr>
+        <w:pStyle w:val="Prrafodelista"/>
+        <w:numPr>
+          <w:ilvl w:val="0"/>
+          <w:numId w:val="9"/>
+        </w:numPr>
+        <w:rPr>
+          <w:lang w:eastAsia="es-ES"/>
+        </w:rPr>
+      </w:pPr>
+      <w:r>
+        <w:rPr>
+          <w:lang w:eastAsia="es-ES"/>
+        </w:rPr>
+        <w:t xml:space="preserve">Ejecutar el </w:t>
+      </w:r>
+      <w:proofErr w:type="spellStart"/>
+      <w:proofErr w:type="gramStart"/>
+      <w:r>
+        <w:rPr>
+          <w:lang w:eastAsia="es-ES"/>
+        </w:rPr>
+        <w:t>main</w:t>
+      </w:r>
+      <w:proofErr w:type="spellEnd"/>
+      <w:r>
+        <w:rPr>
+          <w:lang w:eastAsia="es-ES"/>
+        </w:rPr>
+        <w:t>(</w:t>
+      </w:r>
+      <w:proofErr w:type="gramEnd"/>
+      <w:r>
+        <w:rPr>
+          <w:lang w:eastAsia="es-ES"/>
+        </w:rPr>
+        <w:t>) de la clase Server.</w:t>
+      </w:r>
+    </w:p>
+    <w:p>
+      <w:pPr>
+        <w:pStyle w:val="Prrafodelista"/>
+        <w:numPr>
+          <w:ilvl w:val="0"/>
+          <w:numId w:val="9"/>
+        </w:numPr>
+        <w:rPr>
+          <w:lang w:eastAsia="es-ES"/>
+        </w:rPr>
+      </w:pPr>
+      <w:r>
+        <w:rPr>
+          <w:lang w:eastAsia="es-ES"/>
+        </w:rPr>
+        <w:t xml:space="preserve">Ejecutar el </w:t>
+      </w:r>
+      <w:proofErr w:type="spellStart"/>
+      <w:r>
+        <w:rPr>
+          <w:lang w:eastAsia="es-ES"/>
+        </w:rPr>
+        <w:t>main</w:t>
+      </w:r>
+      <w:proofErr w:type="spellEnd"/>
+      <w:r>
+        <w:rPr>
+          <w:lang w:eastAsia="es-ES"/>
+        </w:rPr>
+        <w:t>() de la clase ClientR.</w:t>
+      </w:r>
+      <w:bookmarkStart w:id="0" w:name="_GoBack"/>
+      <w:bookmarkEnd w:id="0"/>
+    </w:p>
+    <w:p>
+      <w:pPr>
+        <w:spacing w:after="0"/>
+        <w:rPr>
+          <w:lang w:eastAsia="es-ES"/>
+        </w:rPr>
+      </w:pPr>
     </w:p>
     <w:p>
       <w:pPr>
@@ -1723,7 +2036,20 @@
         </w:numPr>
       </w:pPr>
       <w:r>
-        <w:t>Correr el main() de la clase App.java. En esta clase están definidos los vectores que utilizara el cliente. Los mismos pueden</w:t>
+        <w:t xml:space="preserve">Correr el </w:t>
+      </w:r>
+      <w:proofErr w:type="spellStart"/>
+      <w:proofErr w:type="gramStart"/>
+      <w:r>
+        <w:t>main</w:t>
+      </w:r>
+      <w:proofErr w:type="spellEnd"/>
+      <w:r>
+        <w:t>(</w:t>
+      </w:r>
+      <w:proofErr w:type="gramEnd"/>
+      <w:r>
+        <w:t>) de la clase App.java. En esta clase están definidos los vectores que utilizara el cliente. Los mismos pueden</w:t>
       </w:r>
       <w:r>
         <w:t xml:space="preserve"> alterarse a gusto.</w:t>
@@ -1731,20 +2057,48 @@
     </w:p>
     <w:p>
       <w:r>
-        <w:lastRenderedPageBreak/>
-        <w:t xml:space="preserve">Nota: Se configuro logback para que muestre los logs en el IDE y que a la vez genere dos archivos de log –uno para el server y otro para el cliente- en la carpeta </w:t>
+        <w:t xml:space="preserve">Nota: Se configuro </w:t>
+      </w:r>
+      <w:proofErr w:type="spellStart"/>
+      <w:r>
+        <w:t>logback</w:t>
+      </w:r>
+      <w:proofErr w:type="spellEnd"/>
+      <w:r>
+        <w:t xml:space="preserve"> para que muestre los </w:t>
+      </w:r>
+      <w:proofErr w:type="spellStart"/>
+      <w:r>
+        <w:t>logs</w:t>
+      </w:r>
+      <w:proofErr w:type="spellEnd"/>
+      <w:r>
+        <w:t xml:space="preserve"> en el IDE y que a la vez genere dos archivos de log –uno para el server y otro para el cliente- en la carpeta </w:t>
       </w:r>
       <w:r>
         <w:rPr>
           <w:i/>
         </w:rPr>
-        <w:t>/logs</w:t>
-      </w:r>
+        <w:t>/</w:t>
+      </w:r>
+      <w:proofErr w:type="spellStart"/>
+      <w:r>
+        <w:rPr>
+          <w:i/>
+        </w:rPr>
+        <w:t>logs</w:t>
+      </w:r>
+      <w:proofErr w:type="spellEnd"/>
       <w:r>
         <w:t xml:space="preserve"> ubicada en la raíz de su disco duro. </w:t>
       </w:r>
-      <w:r>
-        <w:t xml:space="preserve">Ademas genera un tercer archivo </w:t>
+      <w:proofErr w:type="spellStart"/>
+      <w:r>
+        <w:t>Ademas</w:t>
+      </w:r>
+      <w:proofErr w:type="spellEnd"/>
+      <w:r>
+        <w:t xml:space="preserve"> genera un tercer archivo </w:t>
       </w:r>
       <w:r>
         <w:rPr>
@@ -1785,7 +2139,21 @@
         <w:rPr>
           <w:lang w:eastAsia="es-ES"/>
         </w:rPr>
-        <w:t>Se implemento una clase Pi que justamente calcula el numero Pi con una cierta cantidad de dígitos decimales pasada como parámetro</w:t>
+        <w:t xml:space="preserve">Se </w:t>
+      </w:r>
+      <w:proofErr w:type="spellStart"/>
+      <w:r>
+        <w:rPr>
+          <w:lang w:eastAsia="es-ES"/>
+        </w:rPr>
+        <w:t>implemento</w:t>
+      </w:r>
+      <w:proofErr w:type="spellEnd"/>
+      <w:r>
+        <w:rPr>
+          <w:lang w:eastAsia="es-ES"/>
+        </w:rPr>
+        <w:t xml:space="preserve"> una clase Pi que justamente calcula el numero Pi con una cierta cantidad de dígitos decimales pasada como parámetro</w:t>
       </w:r>
       <w:r>
         <w:rPr>
@@ -1823,6 +2191,7 @@
         </w:rPr>
         <w:t xml:space="preserve"> desde la clase </w:t>
       </w:r>
+      <w:proofErr w:type="spellStart"/>
       <w:r>
         <w:rPr>
           <w:i/>
@@ -1830,6 +2199,7 @@
         </w:rPr>
         <w:t>client.Client</w:t>
       </w:r>
+      <w:proofErr w:type="spellEnd"/>
       <w:r>
         <w:rPr>
           <w:lang w:eastAsia="es-ES"/>
@@ -1866,8 +2236,23 @@
         <w:rPr>
           <w:lang w:eastAsia="es-ES"/>
         </w:rPr>
-        <w:t xml:space="preserve">Correr el main() de la clase </w:t>
-      </w:r>
+        <w:t xml:space="preserve">Correr el </w:t>
+      </w:r>
+      <w:proofErr w:type="spellStart"/>
+      <w:r>
+        <w:rPr>
+          <w:lang w:eastAsia="es-ES"/>
+        </w:rPr>
+        <w:t>main</w:t>
+      </w:r>
+      <w:proofErr w:type="spellEnd"/>
+      <w:r>
+        <w:rPr>
+          <w:lang w:eastAsia="es-ES"/>
+        </w:rPr>
+        <w:t xml:space="preserve">() de la clase </w:t>
+      </w:r>
+      <w:proofErr w:type="spellStart"/>
       <w:r>
         <w:rPr>
           <w:i/>
@@ -1875,6 +2260,7 @@
         </w:rPr>
         <w:t>compute.Server</w:t>
       </w:r>
+      <w:proofErr w:type="spellEnd"/>
     </w:p>
     <w:p>
       <w:pPr>
@@ -1891,8 +2277,23 @@
         <w:rPr>
           <w:lang w:eastAsia="es-ES"/>
         </w:rPr>
-        <w:t xml:space="preserve">Correr el main() de la clase </w:t>
-      </w:r>
+        <w:t xml:space="preserve">Correr el </w:t>
+      </w:r>
+      <w:proofErr w:type="spellStart"/>
+      <w:r>
+        <w:rPr>
+          <w:lang w:eastAsia="es-ES"/>
+        </w:rPr>
+        <w:t>main</w:t>
+      </w:r>
+      <w:proofErr w:type="spellEnd"/>
+      <w:r>
+        <w:rPr>
+          <w:lang w:eastAsia="es-ES"/>
+        </w:rPr>
+        <w:t xml:space="preserve">() de la clase </w:t>
+      </w:r>
+      <w:proofErr w:type="spellStart"/>
       <w:r>
         <w:rPr>
           <w:i/>
@@ -1900,8 +2301,7 @@
         </w:rPr>
         <w:t>client.Client</w:t>
       </w:r>
-      <w:bookmarkStart w:id="0" w:name="_GoBack"/>
-      <w:bookmarkEnd w:id="0"/>
+      <w:proofErr w:type="spellEnd"/>
     </w:p>
     <w:sectPr>
       <w:headerReference w:type="default" r:id="rId11"/>
@@ -2114,6 +2514,7 @@
         </wp:anchor>
       </w:drawing>
     </w:r>
+    <w:proofErr w:type="spellStart"/>
     <w:r>
       <w:rPr>
         <w:rFonts w:ascii="Calibri-Bold" w:hAnsi="Calibri-Bold" w:cs="Calibri-Bold"/>
@@ -2122,7 +2523,18 @@
         <w:sz w:val="26"/>
         <w:szCs w:val="26"/>
       </w:rPr>
-      <w:t>UNLu - Departamento de Tecnología</w:t>
+      <w:t>UNLu</w:t>
+    </w:r>
+    <w:proofErr w:type="spellEnd"/>
+    <w:r>
+      <w:rPr>
+        <w:rFonts w:ascii="Calibri-Bold" w:hAnsi="Calibri-Bold" w:cs="Calibri-Bold"/>
+        <w:b/>
+        <w:bCs/>
+        <w:sz w:val="26"/>
+        <w:szCs w:val="26"/>
+      </w:rPr>
+      <w:t xml:space="preserve"> - Departamento de Tecnología</w:t>
     </w:r>
   </w:p>
   <w:p>
@@ -2847,6 +3259,92 @@
       </w:pPr>
     </w:lvl>
   </w:abstractNum>
+  <w:abstractNum w:abstractNumId="8">
+    <w:nsid w:val="74D020D9"/>
+    <w:multiLevelType w:val="hybridMultilevel"/>
+    <w:tmpl w:val="D77C3668"/>
+    <w:lvl w:ilvl="0" w:tplc="0C0A000F">
+      <w:start w:val="1"/>
+      <w:numFmt w:val="decimal"/>
+      <w:lvlText w:val="%1."/>
+      <w:lvlJc w:val="left"/>
+      <w:pPr>
+        <w:ind w:left="720" w:hanging="360"/>
+      </w:pPr>
+    </w:lvl>
+    <w:lvl w:ilvl="1" w:tplc="0C0A0019" w:tentative="1">
+      <w:start w:val="1"/>
+      <w:numFmt w:val="lowerLetter"/>
+      <w:lvlText w:val="%2."/>
+      <w:lvlJc w:val="left"/>
+      <w:pPr>
+        <w:ind w:left="1440" w:hanging="360"/>
+      </w:pPr>
+    </w:lvl>
+    <w:lvl w:ilvl="2" w:tplc="0C0A001B" w:tentative="1">
+      <w:start w:val="1"/>
+      <w:numFmt w:val="lowerRoman"/>
+      <w:lvlText w:val="%3."/>
+      <w:lvlJc w:val="right"/>
+      <w:pPr>
+        <w:ind w:left="2160" w:hanging="180"/>
+      </w:pPr>
+    </w:lvl>
+    <w:lvl w:ilvl="3" w:tplc="0C0A000F" w:tentative="1">
+      <w:start w:val="1"/>
+      <w:numFmt w:val="decimal"/>
+      <w:lvlText w:val="%4."/>
+      <w:lvlJc w:val="left"/>
+      <w:pPr>
+        <w:ind w:left="2880" w:hanging="360"/>
+      </w:pPr>
+    </w:lvl>
+    <w:lvl w:ilvl="4" w:tplc="0C0A0019" w:tentative="1">
+      <w:start w:val="1"/>
+      <w:numFmt w:val="lowerLetter"/>
+      <w:lvlText w:val="%5."/>
+      <w:lvlJc w:val="left"/>
+      <w:pPr>
+        <w:ind w:left="3600" w:hanging="360"/>
+      </w:pPr>
+    </w:lvl>
+    <w:lvl w:ilvl="5" w:tplc="0C0A001B" w:tentative="1">
+      <w:start w:val="1"/>
+      <w:numFmt w:val="lowerRoman"/>
+      <w:lvlText w:val="%6."/>
+      <w:lvlJc w:val="right"/>
+      <w:pPr>
+        <w:ind w:left="4320" w:hanging="180"/>
+      </w:pPr>
+    </w:lvl>
+    <w:lvl w:ilvl="6" w:tplc="0C0A000F" w:tentative="1">
+      <w:start w:val="1"/>
+      <w:numFmt w:val="decimal"/>
+      <w:lvlText w:val="%7."/>
+      <w:lvlJc w:val="left"/>
+      <w:pPr>
+        <w:ind w:left="5040" w:hanging="360"/>
+      </w:pPr>
+    </w:lvl>
+    <w:lvl w:ilvl="7" w:tplc="0C0A0019" w:tentative="1">
+      <w:start w:val="1"/>
+      <w:numFmt w:val="lowerLetter"/>
+      <w:lvlText w:val="%8."/>
+      <w:lvlJc w:val="left"/>
+      <w:pPr>
+        <w:ind w:left="5760" w:hanging="360"/>
+      </w:pPr>
+    </w:lvl>
+    <w:lvl w:ilvl="8" w:tplc="0C0A001B" w:tentative="1">
+      <w:start w:val="1"/>
+      <w:numFmt w:val="lowerRoman"/>
+      <w:lvlText w:val="%9."/>
+      <w:lvlJc w:val="right"/>
+      <w:pPr>
+        <w:ind w:left="6480" w:hanging="180"/>
+      </w:pPr>
+    </w:lvl>
+  </w:abstractNum>
   <w:num w:numId="1">
     <w:abstractNumId w:val="2"/>
   </w:num>
@@ -2870,6 +3368,9 @@
   </w:num>
   <w:num w:numId="8">
     <w:abstractNumId w:val="7"/>
+  </w:num>
+  <w:num w:numId="9">
+    <w:abstractNumId w:val="8"/>
   </w:num>
 </w:numbering>
 </file>
@@ -3706,7 +4207,7 @@
     <w:rsid w:val="001A14EE"/>
     <w:rsid w:val="004E2596"/>
     <w:rsid w:val="00C77634"/>
-    <w:rsid w:val="00E81C74"/>
+    <w:rsid w:val="00D40EEB"/>
     <w:rsid w:val="00F63E64"/>
   </w:rsids>
   <m:mathPr>
@@ -4454,7 +4955,7 @@
 </file>
 
 <file path=customXml/itemProps2.xml><?xml version="1.0" encoding="utf-8"?>
-<ds:datastoreItem xmlns:ds="http://schemas.openxmlformats.org/officeDocument/2006/customXml" ds:itemID="{961A7D41-96D2-45AD-8039-3D007DD122CD}">
+<ds:datastoreItem xmlns:ds="http://schemas.openxmlformats.org/officeDocument/2006/customXml" ds:itemID="{D7F67DCC-16AB-4C39-AE1C-54E56EC38B59}">
   <ds:schemaRefs>
     <ds:schemaRef ds:uri="http://schemas.openxmlformats.org/officeDocument/2006/bibliography"/>
   </ds:schemaRefs>

</xml_diff>